<commit_message>
Remove SWIFT field from contract form
- Remove SWIFT input field from contract form UI
- Remove SWIFT validation from controller
- Remove SWIFT from JavaScript form object
- Remove SWIFT field length processing
- Keep only essential banking fields: bank_name, bank_account, bank_bik
</commit_message>
<xml_diff>
--- a/resources/contracts/contract.docx
+++ b/resources/contracts/contract.docx
@@ -2723,12 +2723,14 @@
               <w:rPr>
                 <w:sz w:val="20"/>
                 <w:szCs w:val="20"/>
+                <w:lang w:val="en-US"/>
               </w:rPr>
             </w:pPr>
             <w:r>
               <w:rPr>
                 <w:sz w:val="20"/>
                 <w:szCs w:val="20"/>
+                <w:lang w:val="en-US"/>
               </w:rPr>
               <w:t>SWIFT: ${</w:t>
             </w:r>
@@ -2737,6 +2739,7 @@
               <w:rPr>
                 <w:sz w:val="20"/>
                 <w:szCs w:val="20"/>
+                <w:lang w:val="en-US"/>
               </w:rPr>
               <w:t>bank_swift</w:t>
             </w:r>
@@ -2745,6 +2748,7 @@
               <w:rPr>
                 <w:sz w:val="20"/>
                 <w:szCs w:val="20"/>
+                <w:lang w:val="en-US"/>
               </w:rPr>
               <w:t>}</w:t>
             </w:r>
@@ -2754,6 +2758,74 @@
               <w:spacing w:after="0" w:line="240" w:lineRule="auto"/>
               <w:rPr>
                 <w:sz w:val="20"/>
+                <w:lang w:val="en-US"/>
+              </w:rPr>
+            </w:pPr>
+            <w:r>
+              <w:rPr>
+                <w:sz w:val="20"/>
+              </w:rPr>
+              <w:t>Адрес</w:t>
+            </w:r>
+            <w:r>
+              <w:rPr>
+                <w:sz w:val="20"/>
+                <w:lang w:val="en-US"/>
+              </w:rPr>
+              <w:t xml:space="preserve"> </w:t>
+            </w:r>
+            <w:proofErr w:type="spellStart"/>
+            <w:r>
+              <w:rPr>
+                <w:sz w:val="20"/>
+              </w:rPr>
+              <w:t>криптокошелька</w:t>
+            </w:r>
+            <w:proofErr w:type="spellEnd"/>
+            <w:r>
+              <w:rPr>
+                <w:sz w:val="20"/>
+                <w:lang w:val="en-US"/>
+              </w:rPr>
+              <w:t xml:space="preserve">: </w:t>
+            </w:r>
+            <w:r>
+              <w:rPr>
+                <w:sz w:val="20"/>
+                <w:lang w:val="en-US"/>
+              </w:rPr>
+              <w:t>$</w:t>
+            </w:r>
+            <w:r>
+              <w:rPr>
+                <w:sz w:val="20"/>
+                <w:lang w:val="en-US"/>
+              </w:rPr>
+              <w:t>{</w:t>
+            </w:r>
+            <w:proofErr w:type="spellStart"/>
+            <w:r>
+              <w:rPr>
+                <w:sz w:val="20"/>
+                <w:lang w:val="en-US"/>
+              </w:rPr>
+              <w:t>crypto_wallet_address</w:t>
+            </w:r>
+            <w:proofErr w:type="spellEnd"/>
+            <w:r>
+              <w:rPr>
+                <w:sz w:val="20"/>
+                <w:lang w:val="en-US"/>
+              </w:rPr>
+              <w:t>}</w:t>
+            </w:r>
+          </w:p>
+          <w:p>
+            <w:pPr>
+              <w:spacing w:after="0" w:line="240" w:lineRule="auto"/>
+              <w:rPr>
+                <w:sz w:val="20"/>
+                <w:lang w:val="en-US"/>
               </w:rPr>
             </w:pPr>
           </w:p>
@@ -2762,14 +2834,7 @@
               <w:spacing w:after="0" w:line="240" w:lineRule="auto"/>
               <w:rPr>
                 <w:sz w:val="20"/>
-              </w:rPr>
-            </w:pPr>
-          </w:p>
-          <w:p>
-            <w:pPr>
-              <w:spacing w:after="0" w:line="240" w:lineRule="auto"/>
-              <w:rPr>
-                <w:sz w:val="20"/>
+                <w:lang w:val="en-US"/>
               </w:rPr>
             </w:pPr>
           </w:p>
@@ -2781,6 +2846,235 @@
                 <w:bCs/>
                 <w:sz w:val="18"/>
                 <w:szCs w:val="18"/>
+                <w:lang w:val="en-US"/>
+              </w:rPr>
+            </w:pPr>
+          </w:p>
+          <w:p>
+            <w:pPr>
+              <w:spacing w:after="0" w:line="240" w:lineRule="auto"/>
+              <w:rPr>
+                <w:b/>
+                <w:bCs/>
+                <w:sz w:val="18"/>
+                <w:szCs w:val="18"/>
+                <w:lang w:val="en-US"/>
+              </w:rPr>
+            </w:pPr>
+          </w:p>
+          <w:p>
+            <w:pPr>
+              <w:spacing w:after="0" w:line="240" w:lineRule="auto"/>
+              <w:rPr>
+                <w:b/>
+                <w:bCs/>
+                <w:sz w:val="18"/>
+                <w:szCs w:val="18"/>
+                <w:lang w:val="en-US"/>
+              </w:rPr>
+            </w:pPr>
+          </w:p>
+          <w:p>
+            <w:pPr>
+              <w:spacing w:after="0" w:line="240" w:lineRule="auto"/>
+              <w:rPr>
+                <w:b/>
+                <w:bCs/>
+                <w:sz w:val="18"/>
+                <w:szCs w:val="18"/>
+                <w:lang w:val="en-US"/>
+              </w:rPr>
+            </w:pPr>
+          </w:p>
+          <w:p>
+            <w:pPr>
+              <w:spacing w:after="0" w:line="240" w:lineRule="auto"/>
+              <w:rPr>
+                <w:b/>
+                <w:bCs/>
+                <w:sz w:val="18"/>
+                <w:szCs w:val="18"/>
+                <w:lang w:val="en-US"/>
+              </w:rPr>
+            </w:pPr>
+          </w:p>
+          <w:p>
+            <w:pPr>
+              <w:spacing w:after="0" w:line="240" w:lineRule="auto"/>
+              <w:rPr>
+                <w:b/>
+                <w:bCs/>
+                <w:sz w:val="18"/>
+                <w:szCs w:val="18"/>
+                <w:lang w:val="en-US"/>
+              </w:rPr>
+            </w:pPr>
+          </w:p>
+          <w:p>
+            <w:pPr>
+              <w:spacing w:after="0" w:line="240" w:lineRule="auto"/>
+              <w:rPr>
+                <w:b/>
+                <w:bCs/>
+                <w:sz w:val="18"/>
+                <w:szCs w:val="18"/>
+                <w:lang w:val="en-US"/>
+              </w:rPr>
+            </w:pPr>
+          </w:p>
+          <w:p>
+            <w:pPr>
+              <w:spacing w:after="0" w:line="240" w:lineRule="auto"/>
+              <w:rPr>
+                <w:b/>
+                <w:bCs/>
+                <w:sz w:val="18"/>
+                <w:szCs w:val="18"/>
+                <w:lang w:val="en-US"/>
+              </w:rPr>
+            </w:pPr>
+          </w:p>
+          <w:p>
+            <w:pPr>
+              <w:spacing w:after="0" w:line="240" w:lineRule="auto"/>
+              <w:rPr>
+                <w:b/>
+                <w:bCs/>
+                <w:sz w:val="18"/>
+                <w:szCs w:val="18"/>
+                <w:lang w:val="en-US"/>
+              </w:rPr>
+            </w:pPr>
+          </w:p>
+          <w:p>
+            <w:pPr>
+              <w:spacing w:after="0" w:line="240" w:lineRule="auto"/>
+              <w:rPr>
+                <w:b/>
+                <w:bCs/>
+                <w:sz w:val="18"/>
+                <w:szCs w:val="18"/>
+                <w:lang w:val="en-US"/>
+              </w:rPr>
+            </w:pPr>
+          </w:p>
+          <w:p>
+            <w:pPr>
+              <w:spacing w:after="0" w:line="240" w:lineRule="auto"/>
+              <w:rPr>
+                <w:b/>
+                <w:bCs/>
+                <w:sz w:val="18"/>
+                <w:szCs w:val="18"/>
+                <w:lang w:val="en-US"/>
+              </w:rPr>
+            </w:pPr>
+          </w:p>
+          <w:p>
+            <w:pPr>
+              <w:spacing w:after="0" w:line="240" w:lineRule="auto"/>
+              <w:rPr>
+                <w:b/>
+                <w:bCs/>
+                <w:sz w:val="18"/>
+                <w:szCs w:val="18"/>
+                <w:lang w:val="en-US"/>
+              </w:rPr>
+            </w:pPr>
+          </w:p>
+          <w:p>
+            <w:pPr>
+              <w:spacing w:after="0" w:line="240" w:lineRule="auto"/>
+              <w:rPr>
+                <w:b/>
+                <w:bCs/>
+                <w:sz w:val="18"/>
+                <w:szCs w:val="18"/>
+                <w:lang w:val="en-US"/>
+              </w:rPr>
+            </w:pPr>
+          </w:p>
+          <w:p>
+            <w:pPr>
+              <w:spacing w:after="0" w:line="240" w:lineRule="auto"/>
+              <w:rPr>
+                <w:b/>
+                <w:bCs/>
+                <w:sz w:val="18"/>
+                <w:szCs w:val="18"/>
+                <w:lang w:val="en-US"/>
+              </w:rPr>
+            </w:pPr>
+          </w:p>
+          <w:p>
+            <w:pPr>
+              <w:spacing w:after="0" w:line="240" w:lineRule="auto"/>
+              <w:rPr>
+                <w:b/>
+                <w:bCs/>
+                <w:sz w:val="18"/>
+                <w:szCs w:val="18"/>
+                <w:lang w:val="en-US"/>
+              </w:rPr>
+            </w:pPr>
+          </w:p>
+          <w:p>
+            <w:pPr>
+              <w:spacing w:after="0" w:line="240" w:lineRule="auto"/>
+              <w:rPr>
+                <w:b/>
+                <w:bCs/>
+                <w:sz w:val="18"/>
+                <w:szCs w:val="18"/>
+                <w:lang w:val="en-US"/>
+              </w:rPr>
+            </w:pPr>
+          </w:p>
+          <w:p>
+            <w:pPr>
+              <w:spacing w:after="0" w:line="240" w:lineRule="auto"/>
+              <w:rPr>
+                <w:b/>
+                <w:bCs/>
+                <w:sz w:val="18"/>
+                <w:szCs w:val="18"/>
+                <w:lang w:val="en-US"/>
+              </w:rPr>
+            </w:pPr>
+          </w:p>
+          <w:p>
+            <w:pPr>
+              <w:spacing w:after="0" w:line="240" w:lineRule="auto"/>
+              <w:rPr>
+                <w:b/>
+                <w:bCs/>
+                <w:sz w:val="18"/>
+                <w:szCs w:val="18"/>
+                <w:lang w:val="en-US"/>
+              </w:rPr>
+            </w:pPr>
+          </w:p>
+          <w:p>
+            <w:pPr>
+              <w:spacing w:after="0" w:line="240" w:lineRule="auto"/>
+              <w:rPr>
+                <w:b/>
+                <w:bCs/>
+                <w:sz w:val="18"/>
+                <w:szCs w:val="18"/>
+                <w:lang w:val="en-US"/>
+              </w:rPr>
+            </w:pPr>
+          </w:p>
+          <w:p>
+            <w:pPr>
+              <w:spacing w:after="0" w:line="240" w:lineRule="auto"/>
+              <w:rPr>
+                <w:b/>
+                <w:bCs/>
+                <w:sz w:val="18"/>
+                <w:szCs w:val="18"/>
+                <w:lang w:val="en-US"/>
               </w:rPr>
             </w:pPr>
           </w:p>
@@ -2789,6 +3083,7 @@
               <w:spacing w:after="0" w:line="240" w:lineRule="auto"/>
               <w:rPr>
                 <w:sz w:val="20"/>
+                <w:lang w:val="en-US"/>
               </w:rPr>
             </w:pPr>
             <w:r>
@@ -2797,6 +3092,7 @@
                 <w:bCs/>
                 <w:sz w:val="20"/>
                 <w:szCs w:val="20"/>
+                <w:lang w:val="en-US"/>
               </w:rPr>
               <w:t>_____________________________________</w:t>
             </w:r>
@@ -4179,6 +4475,7 @@
         <w:smallCaps w:val="0"/>
         <w:strike w:val="0"/>
         <w:dstrike w:val="0"/>
+        <w:color w:val="000000"/>
         <w:spacing w:val="0"/>
         <w:w w:val="100"/>
         <w:kern w:val="0"/>
@@ -4193,11 +4490,6 @@
           <w14:prstDash w14:val="solid"/>
           <w14:bevel/>
         </w14:textOutline>
-        <w14:textFill>
-          <w14:solidFill>
-            <w14:srgbClr w14:val="000000"/>
-          </w14:solidFill>
-        </w14:textFill>
       </w:rPr>
     </w:lvl>
     <w:lvl w:ilvl="1">
@@ -4218,6 +4510,7 @@
         <w:smallCaps w:val="0"/>
         <w:strike w:val="0"/>
         <w:dstrike w:val="0"/>
+        <w:color w:val="000000"/>
         <w:spacing w:val="0"/>
         <w:w w:val="100"/>
         <w:kern w:val="0"/>
@@ -4232,11 +4525,6 @@
           <w14:prstDash w14:val="solid"/>
           <w14:bevel/>
         </w14:textOutline>
-        <w14:textFill>
-          <w14:solidFill>
-            <w14:srgbClr w14:val="000000"/>
-          </w14:solidFill>
-        </w14:textFill>
       </w:rPr>
     </w:lvl>
     <w:lvl w:ilvl="2">
@@ -4257,6 +4545,7 @@
         <w:smallCaps w:val="0"/>
         <w:strike w:val="0"/>
         <w:dstrike w:val="0"/>
+        <w:color w:val="000000"/>
         <w:spacing w:val="0"/>
         <w:w w:val="100"/>
         <w:kern w:val="0"/>
@@ -4271,11 +4560,6 @@
           <w14:prstDash w14:val="solid"/>
           <w14:bevel/>
         </w14:textOutline>
-        <w14:textFill>
-          <w14:solidFill>
-            <w14:srgbClr w14:val="000000"/>
-          </w14:solidFill>
-        </w14:textFill>
       </w:rPr>
     </w:lvl>
     <w:lvl w:ilvl="3">
@@ -4296,6 +4580,7 @@
         <w:smallCaps w:val="0"/>
         <w:strike w:val="0"/>
         <w:dstrike w:val="0"/>
+        <w:color w:val="000000"/>
         <w:spacing w:val="0"/>
         <w:w w:val="100"/>
         <w:kern w:val="0"/>
@@ -4310,11 +4595,6 @@
           <w14:prstDash w14:val="solid"/>
           <w14:bevel/>
         </w14:textOutline>
-        <w14:textFill>
-          <w14:solidFill>
-            <w14:srgbClr w14:val="000000"/>
-          </w14:solidFill>
-        </w14:textFill>
       </w:rPr>
     </w:lvl>
     <w:lvl w:ilvl="4">
@@ -4335,6 +4615,7 @@
         <w:smallCaps w:val="0"/>
         <w:strike w:val="0"/>
         <w:dstrike w:val="0"/>
+        <w:color w:val="000000"/>
         <w:spacing w:val="0"/>
         <w:w w:val="100"/>
         <w:kern w:val="0"/>
@@ -4349,11 +4630,6 @@
           <w14:prstDash w14:val="solid"/>
           <w14:bevel/>
         </w14:textOutline>
-        <w14:textFill>
-          <w14:solidFill>
-            <w14:srgbClr w14:val="000000"/>
-          </w14:solidFill>
-        </w14:textFill>
       </w:rPr>
     </w:lvl>
     <w:lvl w:ilvl="5">
@@ -4374,6 +4650,7 @@
         <w:smallCaps w:val="0"/>
         <w:strike w:val="0"/>
         <w:dstrike w:val="0"/>
+        <w:color w:val="000000"/>
         <w:spacing w:val="0"/>
         <w:w w:val="100"/>
         <w:kern w:val="0"/>
@@ -4388,11 +4665,6 @@
           <w14:prstDash w14:val="solid"/>
           <w14:bevel/>
         </w14:textOutline>
-        <w14:textFill>
-          <w14:solidFill>
-            <w14:srgbClr w14:val="000000"/>
-          </w14:solidFill>
-        </w14:textFill>
       </w:rPr>
     </w:lvl>
     <w:lvl w:ilvl="6">
@@ -4413,6 +4685,7 @@
         <w:smallCaps w:val="0"/>
         <w:strike w:val="0"/>
         <w:dstrike w:val="0"/>
+        <w:color w:val="000000"/>
         <w:spacing w:val="0"/>
         <w:w w:val="100"/>
         <w:kern w:val="0"/>
@@ -4427,11 +4700,6 @@
           <w14:prstDash w14:val="solid"/>
           <w14:bevel/>
         </w14:textOutline>
-        <w14:textFill>
-          <w14:solidFill>
-            <w14:srgbClr w14:val="000000"/>
-          </w14:solidFill>
-        </w14:textFill>
       </w:rPr>
     </w:lvl>
     <w:lvl w:ilvl="7">
@@ -4452,6 +4720,7 @@
         <w:smallCaps w:val="0"/>
         <w:strike w:val="0"/>
         <w:dstrike w:val="0"/>
+        <w:color w:val="000000"/>
         <w:spacing w:val="0"/>
         <w:w w:val="100"/>
         <w:kern w:val="0"/>
@@ -4466,11 +4735,6 @@
           <w14:prstDash w14:val="solid"/>
           <w14:bevel/>
         </w14:textOutline>
-        <w14:textFill>
-          <w14:solidFill>
-            <w14:srgbClr w14:val="000000"/>
-          </w14:solidFill>
-        </w14:textFill>
       </w:rPr>
     </w:lvl>
     <w:lvl w:ilvl="8">
@@ -4491,6 +4755,7 @@
         <w:smallCaps w:val="0"/>
         <w:strike w:val="0"/>
         <w:dstrike w:val="0"/>
+        <w:color w:val="000000"/>
         <w:spacing w:val="0"/>
         <w:w w:val="100"/>
         <w:kern w:val="0"/>
@@ -4505,11 +4770,6 @@
           <w14:prstDash w14:val="solid"/>
           <w14:bevel/>
         </w14:textOutline>
-        <w14:textFill>
-          <w14:solidFill>
-            <w14:srgbClr w14:val="000000"/>
-          </w14:solidFill>
-        </w14:textFill>
       </w:rPr>
     </w:lvl>
   </w:abstractNum>
@@ -4537,6 +4797,7 @@
         <w:smallCaps w:val="0"/>
         <w:strike w:val="0"/>
         <w:dstrike w:val="0"/>
+        <w:color w:val="000000"/>
         <w:spacing w:val="0"/>
         <w:w w:val="100"/>
         <w:kern w:val="0"/>
@@ -4551,11 +4812,6 @@
           <w14:prstDash w14:val="solid"/>
           <w14:bevel/>
         </w14:textOutline>
-        <w14:textFill>
-          <w14:solidFill>
-            <w14:srgbClr w14:val="000000"/>
-          </w14:solidFill>
-        </w14:textFill>
       </w:rPr>
     </w:lvl>
     <w:lvl w:ilvl="1">
@@ -4579,6 +4835,7 @@
         <w:smallCaps w:val="0"/>
         <w:strike w:val="0"/>
         <w:dstrike w:val="0"/>
+        <w:color w:val="000000"/>
         <w:spacing w:val="0"/>
         <w:w w:val="100"/>
         <w:kern w:val="0"/>
@@ -4593,11 +4850,6 @@
           <w14:prstDash w14:val="solid"/>
           <w14:bevel/>
         </w14:textOutline>
-        <w14:textFill>
-          <w14:solidFill>
-            <w14:srgbClr w14:val="000000"/>
-          </w14:solidFill>
-        </w14:textFill>
       </w:rPr>
     </w:lvl>
     <w:lvl w:ilvl="2">
@@ -4617,6 +4869,7 @@
         <w:smallCaps w:val="0"/>
         <w:strike w:val="0"/>
         <w:dstrike w:val="0"/>
+        <w:color w:val="000000"/>
         <w:spacing w:val="0"/>
         <w:w w:val="100"/>
         <w:kern w:val="0"/>
@@ -4631,11 +4884,6 @@
           <w14:prstDash w14:val="solid"/>
           <w14:bevel/>
         </w14:textOutline>
-        <w14:textFill>
-          <w14:solidFill>
-            <w14:srgbClr w14:val="000000"/>
-          </w14:solidFill>
-        </w14:textFill>
       </w:rPr>
     </w:lvl>
     <w:lvl w:ilvl="3">
@@ -4656,6 +4904,7 @@
         <w:smallCaps w:val="0"/>
         <w:strike w:val="0"/>
         <w:dstrike w:val="0"/>
+        <w:color w:val="000000"/>
         <w:spacing w:val="0"/>
         <w:w w:val="100"/>
         <w:kern w:val="0"/>
@@ -4670,11 +4919,6 @@
           <w14:prstDash w14:val="solid"/>
           <w14:bevel/>
         </w14:textOutline>
-        <w14:textFill>
-          <w14:solidFill>
-            <w14:srgbClr w14:val="000000"/>
-          </w14:solidFill>
-        </w14:textFill>
       </w:rPr>
     </w:lvl>
     <w:lvl w:ilvl="4">
@@ -4695,6 +4939,7 @@
         <w:smallCaps w:val="0"/>
         <w:strike w:val="0"/>
         <w:dstrike w:val="0"/>
+        <w:color w:val="000000"/>
         <w:spacing w:val="0"/>
         <w:w w:val="100"/>
         <w:kern w:val="0"/>
@@ -4709,11 +4954,6 @@
           <w14:prstDash w14:val="solid"/>
           <w14:bevel/>
         </w14:textOutline>
-        <w14:textFill>
-          <w14:solidFill>
-            <w14:srgbClr w14:val="000000"/>
-          </w14:solidFill>
-        </w14:textFill>
       </w:rPr>
     </w:lvl>
     <w:lvl w:ilvl="5">
@@ -4734,6 +4974,7 @@
         <w:smallCaps w:val="0"/>
         <w:strike w:val="0"/>
         <w:dstrike w:val="0"/>
+        <w:color w:val="000000"/>
         <w:spacing w:val="0"/>
         <w:w w:val="100"/>
         <w:kern w:val="0"/>
@@ -4748,11 +4989,6 @@
           <w14:prstDash w14:val="solid"/>
           <w14:bevel/>
         </w14:textOutline>
-        <w14:textFill>
-          <w14:solidFill>
-            <w14:srgbClr w14:val="000000"/>
-          </w14:solidFill>
-        </w14:textFill>
       </w:rPr>
     </w:lvl>
     <w:lvl w:ilvl="6">
@@ -4773,6 +5009,7 @@
         <w:smallCaps w:val="0"/>
         <w:strike w:val="0"/>
         <w:dstrike w:val="0"/>
+        <w:color w:val="000000"/>
         <w:spacing w:val="0"/>
         <w:w w:val="100"/>
         <w:kern w:val="0"/>
@@ -4787,11 +5024,6 @@
           <w14:prstDash w14:val="solid"/>
           <w14:bevel/>
         </w14:textOutline>
-        <w14:textFill>
-          <w14:solidFill>
-            <w14:srgbClr w14:val="000000"/>
-          </w14:solidFill>
-        </w14:textFill>
       </w:rPr>
     </w:lvl>
     <w:lvl w:ilvl="7">
@@ -4812,6 +5044,7 @@
         <w:smallCaps w:val="0"/>
         <w:strike w:val="0"/>
         <w:dstrike w:val="0"/>
+        <w:color w:val="000000"/>
         <w:spacing w:val="0"/>
         <w:w w:val="100"/>
         <w:kern w:val="0"/>
@@ -4826,11 +5059,6 @@
           <w14:prstDash w14:val="solid"/>
           <w14:bevel/>
         </w14:textOutline>
-        <w14:textFill>
-          <w14:solidFill>
-            <w14:srgbClr w14:val="000000"/>
-          </w14:solidFill>
-        </w14:textFill>
       </w:rPr>
     </w:lvl>
     <w:lvl w:ilvl="8">
@@ -4851,6 +5079,7 @@
         <w:smallCaps w:val="0"/>
         <w:strike w:val="0"/>
         <w:dstrike w:val="0"/>
+        <w:color w:val="000000"/>
         <w:spacing w:val="0"/>
         <w:w w:val="100"/>
         <w:kern w:val="0"/>
@@ -4865,11 +5094,6 @@
           <w14:prstDash w14:val="solid"/>
           <w14:bevel/>
         </w14:textOutline>
-        <w14:textFill>
-          <w14:solidFill>
-            <w14:srgbClr w14:val="000000"/>
-          </w14:solidFill>
-        </w14:textFill>
       </w:rPr>
     </w:lvl>
   </w:abstractNum>
@@ -4896,6 +5120,7 @@
         <w:smallCaps w:val="0"/>
         <w:strike w:val="0"/>
         <w:dstrike w:val="0"/>
+        <w:color w:val="000000"/>
         <w:spacing w:val="0"/>
         <w:w w:val="100"/>
         <w:kern w:val="0"/>
@@ -4910,11 +5135,6 @@
           <w14:prstDash w14:val="solid"/>
           <w14:bevel/>
         </w14:textOutline>
-        <w14:textFill>
-          <w14:solidFill>
-            <w14:srgbClr w14:val="000000"/>
-          </w14:solidFill>
-        </w14:textFill>
       </w:rPr>
     </w:lvl>
     <w:lvl w:ilvl="1">
@@ -4938,6 +5158,7 @@
         <w:smallCaps w:val="0"/>
         <w:strike w:val="0"/>
         <w:dstrike w:val="0"/>
+        <w:color w:val="000000"/>
         <w:spacing w:val="0"/>
         <w:w w:val="100"/>
         <w:kern w:val="0"/>
@@ -4952,11 +5173,6 @@
           <w14:prstDash w14:val="solid"/>
           <w14:bevel/>
         </w14:textOutline>
-        <w14:textFill>
-          <w14:solidFill>
-            <w14:srgbClr w14:val="000000"/>
-          </w14:solidFill>
-        </w14:textFill>
       </w:rPr>
     </w:lvl>
     <w:lvl w:ilvl="2">
@@ -4975,6 +5191,7 @@
         <w:smallCaps w:val="0"/>
         <w:strike w:val="0"/>
         <w:dstrike w:val="0"/>
+        <w:color w:val="000000"/>
         <w:spacing w:val="0"/>
         <w:w w:val="100"/>
         <w:kern w:val="0"/>
@@ -4989,11 +5206,6 @@
           <w14:prstDash w14:val="solid"/>
           <w14:bevel/>
         </w14:textOutline>
-        <w14:textFill>
-          <w14:solidFill>
-            <w14:srgbClr w14:val="000000"/>
-          </w14:solidFill>
-        </w14:textFill>
       </w:rPr>
     </w:lvl>
     <w:lvl w:ilvl="3">
@@ -5013,6 +5225,7 @@
         <w:smallCaps w:val="0"/>
         <w:strike w:val="0"/>
         <w:dstrike w:val="0"/>
+        <w:color w:val="000000"/>
         <w:spacing w:val="0"/>
         <w:w w:val="100"/>
         <w:kern w:val="0"/>
@@ -5027,11 +5240,6 @@
           <w14:prstDash w14:val="solid"/>
           <w14:bevel/>
         </w14:textOutline>
-        <w14:textFill>
-          <w14:solidFill>
-            <w14:srgbClr w14:val="000000"/>
-          </w14:solidFill>
-        </w14:textFill>
       </w:rPr>
     </w:lvl>
     <w:lvl w:ilvl="4">
@@ -5051,6 +5259,7 @@
         <w:smallCaps w:val="0"/>
         <w:strike w:val="0"/>
         <w:dstrike w:val="0"/>
+        <w:color w:val="000000"/>
         <w:spacing w:val="0"/>
         <w:w w:val="100"/>
         <w:kern w:val="0"/>
@@ -5065,11 +5274,6 @@
           <w14:prstDash w14:val="solid"/>
           <w14:bevel/>
         </w14:textOutline>
-        <w14:textFill>
-          <w14:solidFill>
-            <w14:srgbClr w14:val="000000"/>
-          </w14:solidFill>
-        </w14:textFill>
       </w:rPr>
     </w:lvl>
     <w:lvl w:ilvl="5">
@@ -5089,6 +5293,7 @@
         <w:smallCaps w:val="0"/>
         <w:strike w:val="0"/>
         <w:dstrike w:val="0"/>
+        <w:color w:val="000000"/>
         <w:spacing w:val="0"/>
         <w:w w:val="100"/>
         <w:kern w:val="0"/>
@@ -5103,11 +5308,6 @@
           <w14:prstDash w14:val="solid"/>
           <w14:bevel/>
         </w14:textOutline>
-        <w14:textFill>
-          <w14:solidFill>
-            <w14:srgbClr w14:val="000000"/>
-          </w14:solidFill>
-        </w14:textFill>
       </w:rPr>
     </w:lvl>
     <w:lvl w:ilvl="6">
@@ -5127,6 +5327,7 @@
         <w:smallCaps w:val="0"/>
         <w:strike w:val="0"/>
         <w:dstrike w:val="0"/>
+        <w:color w:val="000000"/>
         <w:spacing w:val="0"/>
         <w:w w:val="100"/>
         <w:kern w:val="0"/>
@@ -5141,11 +5342,6 @@
           <w14:prstDash w14:val="solid"/>
           <w14:bevel/>
         </w14:textOutline>
-        <w14:textFill>
-          <w14:solidFill>
-            <w14:srgbClr w14:val="000000"/>
-          </w14:solidFill>
-        </w14:textFill>
       </w:rPr>
     </w:lvl>
     <w:lvl w:ilvl="7">
@@ -5165,6 +5361,7 @@
         <w:smallCaps w:val="0"/>
         <w:strike w:val="0"/>
         <w:dstrike w:val="0"/>
+        <w:color w:val="000000"/>
         <w:spacing w:val="0"/>
         <w:w w:val="100"/>
         <w:kern w:val="0"/>
@@ -5179,11 +5376,6 @@
           <w14:prstDash w14:val="solid"/>
           <w14:bevel/>
         </w14:textOutline>
-        <w14:textFill>
-          <w14:solidFill>
-            <w14:srgbClr w14:val="000000"/>
-          </w14:solidFill>
-        </w14:textFill>
       </w:rPr>
     </w:lvl>
     <w:lvl w:ilvl="8">
@@ -5203,6 +5395,7 @@
         <w:smallCaps w:val="0"/>
         <w:strike w:val="0"/>
         <w:dstrike w:val="0"/>
+        <w:color w:val="000000"/>
         <w:spacing w:val="0"/>
         <w:w w:val="100"/>
         <w:kern w:val="0"/>
@@ -5217,11 +5410,6 @@
           <w14:prstDash w14:val="solid"/>
           <w14:bevel/>
         </w14:textOutline>
-        <w14:textFill>
-          <w14:solidFill>
-            <w14:srgbClr w14:val="000000"/>
-          </w14:solidFill>
-        </w14:textFill>
       </w:rPr>
     </w:lvl>
   </w:abstractNum>
@@ -5249,6 +5437,7 @@
         <w:smallCaps w:val="0"/>
         <w:strike w:val="0"/>
         <w:dstrike w:val="0"/>
+        <w:color w:val="000000"/>
         <w:spacing w:val="0"/>
         <w:w w:val="100"/>
         <w:kern w:val="0"/>
@@ -5263,11 +5452,6 @@
           <w14:prstDash w14:val="solid"/>
           <w14:bevel/>
         </w14:textOutline>
-        <w14:textFill>
-          <w14:solidFill>
-            <w14:srgbClr w14:val="000000"/>
-          </w14:solidFill>
-        </w14:textFill>
       </w:rPr>
     </w:lvl>
     <w:lvl w:ilvl="1">
@@ -5291,6 +5475,7 @@
         <w:smallCaps w:val="0"/>
         <w:strike w:val="0"/>
         <w:dstrike w:val="0"/>
+        <w:color w:val="000000"/>
         <w:spacing w:val="0"/>
         <w:w w:val="100"/>
         <w:kern w:val="0"/>
@@ -5305,11 +5490,6 @@
           <w14:prstDash w14:val="solid"/>
           <w14:bevel/>
         </w14:textOutline>
-        <w14:textFill>
-          <w14:solidFill>
-            <w14:srgbClr w14:val="000000"/>
-          </w14:solidFill>
-        </w14:textFill>
       </w:rPr>
     </w:lvl>
     <w:lvl w:ilvl="2">
@@ -5326,6 +5506,7 @@
         <w:smallCaps w:val="0"/>
         <w:strike w:val="0"/>
         <w:dstrike w:val="0"/>
+        <w:color w:val="000000"/>
         <w:spacing w:val="0"/>
         <w:w w:val="100"/>
         <w:kern w:val="0"/>
@@ -5340,11 +5521,6 @@
           <w14:prstDash w14:val="solid"/>
           <w14:bevel/>
         </w14:textOutline>
-        <w14:textFill>
-          <w14:solidFill>
-            <w14:srgbClr w14:val="000000"/>
-          </w14:solidFill>
-        </w14:textFill>
       </w:rPr>
     </w:lvl>
     <w:lvl w:ilvl="3">
@@ -5362,6 +5538,7 @@
         <w:smallCaps w:val="0"/>
         <w:strike w:val="0"/>
         <w:dstrike w:val="0"/>
+        <w:color w:val="000000"/>
         <w:spacing w:val="0"/>
         <w:w w:val="100"/>
         <w:kern w:val="0"/>
@@ -5376,11 +5553,6 @@
           <w14:prstDash w14:val="solid"/>
           <w14:bevel/>
         </w14:textOutline>
-        <w14:textFill>
-          <w14:solidFill>
-            <w14:srgbClr w14:val="000000"/>
-          </w14:solidFill>
-        </w14:textFill>
       </w:rPr>
     </w:lvl>
     <w:lvl w:ilvl="4">
@@ -5398,6 +5570,7 @@
         <w:smallCaps w:val="0"/>
         <w:strike w:val="0"/>
         <w:dstrike w:val="0"/>
+        <w:color w:val="000000"/>
         <w:spacing w:val="0"/>
         <w:w w:val="100"/>
         <w:kern w:val="0"/>
@@ -5412,11 +5585,6 @@
           <w14:prstDash w14:val="solid"/>
           <w14:bevel/>
         </w14:textOutline>
-        <w14:textFill>
-          <w14:solidFill>
-            <w14:srgbClr w14:val="000000"/>
-          </w14:solidFill>
-        </w14:textFill>
       </w:rPr>
     </w:lvl>
     <w:lvl w:ilvl="5">
@@ -5434,6 +5602,7 @@
         <w:smallCaps w:val="0"/>
         <w:strike w:val="0"/>
         <w:dstrike w:val="0"/>
+        <w:color w:val="000000"/>
         <w:spacing w:val="0"/>
         <w:w w:val="100"/>
         <w:kern w:val="0"/>
@@ -5448,11 +5617,6 @@
           <w14:prstDash w14:val="solid"/>
           <w14:bevel/>
         </w14:textOutline>
-        <w14:textFill>
-          <w14:solidFill>
-            <w14:srgbClr w14:val="000000"/>
-          </w14:solidFill>
-        </w14:textFill>
       </w:rPr>
     </w:lvl>
     <w:lvl w:ilvl="6">
@@ -5470,6 +5634,7 @@
         <w:smallCaps w:val="0"/>
         <w:strike w:val="0"/>
         <w:dstrike w:val="0"/>
+        <w:color w:val="000000"/>
         <w:spacing w:val="0"/>
         <w:w w:val="100"/>
         <w:kern w:val="0"/>
@@ -5484,11 +5649,6 @@
           <w14:prstDash w14:val="solid"/>
           <w14:bevel/>
         </w14:textOutline>
-        <w14:textFill>
-          <w14:solidFill>
-            <w14:srgbClr w14:val="000000"/>
-          </w14:solidFill>
-        </w14:textFill>
       </w:rPr>
     </w:lvl>
     <w:lvl w:ilvl="7">
@@ -5506,6 +5666,7 @@
         <w:smallCaps w:val="0"/>
         <w:strike w:val="0"/>
         <w:dstrike w:val="0"/>
+        <w:color w:val="000000"/>
         <w:spacing w:val="0"/>
         <w:w w:val="100"/>
         <w:kern w:val="0"/>
@@ -5520,11 +5681,6 @@
           <w14:prstDash w14:val="solid"/>
           <w14:bevel/>
         </w14:textOutline>
-        <w14:textFill>
-          <w14:solidFill>
-            <w14:srgbClr w14:val="000000"/>
-          </w14:solidFill>
-        </w14:textFill>
       </w:rPr>
     </w:lvl>
     <w:lvl w:ilvl="8">
@@ -5542,6 +5698,7 @@
         <w:smallCaps w:val="0"/>
         <w:strike w:val="0"/>
         <w:dstrike w:val="0"/>
+        <w:color w:val="000000"/>
         <w:spacing w:val="0"/>
         <w:w w:val="100"/>
         <w:kern w:val="0"/>
@@ -5556,11 +5713,6 @@
           <w14:prstDash w14:val="solid"/>
           <w14:bevel/>
         </w14:textOutline>
-        <w14:textFill>
-          <w14:solidFill>
-            <w14:srgbClr w14:val="000000"/>
-          </w14:solidFill>
-        </w14:textFill>
       </w:rPr>
     </w:lvl>
   </w:abstractNum>
@@ -5584,6 +5736,7 @@
         <w:smallCaps w:val="0"/>
         <w:strike w:val="0"/>
         <w:dstrike w:val="0"/>
+        <w:color w:val="000000"/>
         <w:spacing w:val="0"/>
         <w:w w:val="100"/>
         <w:kern w:val="0"/>
@@ -5598,11 +5751,6 @@
           <w14:prstDash w14:val="solid"/>
           <w14:bevel/>
         </w14:textOutline>
-        <w14:textFill>
-          <w14:solidFill>
-            <w14:srgbClr w14:val="000000"/>
-          </w14:solidFill>
-        </w14:textFill>
       </w:rPr>
     </w:lvl>
     <w:lvl w:ilvl="1">
@@ -5623,6 +5771,7 @@
         <w:smallCaps w:val="0"/>
         <w:strike w:val="0"/>
         <w:dstrike w:val="0"/>
+        <w:color w:val="000000"/>
         <w:spacing w:val="0"/>
         <w:w w:val="100"/>
         <w:kern w:val="0"/>
@@ -5637,11 +5786,6 @@
           <w14:prstDash w14:val="solid"/>
           <w14:bevel/>
         </w14:textOutline>
-        <w14:textFill>
-          <w14:solidFill>
-            <w14:srgbClr w14:val="000000"/>
-          </w14:solidFill>
-        </w14:textFill>
       </w:rPr>
     </w:lvl>
     <w:lvl w:ilvl="2">
@@ -5658,6 +5802,7 @@
         <w:smallCaps w:val="0"/>
         <w:strike w:val="0"/>
         <w:dstrike w:val="0"/>
+        <w:color w:val="000000"/>
         <w:spacing w:val="0"/>
         <w:w w:val="100"/>
         <w:kern w:val="0"/>
@@ -5672,11 +5817,6 @@
           <w14:prstDash w14:val="solid"/>
           <w14:bevel/>
         </w14:textOutline>
-        <w14:textFill>
-          <w14:solidFill>
-            <w14:srgbClr w14:val="000000"/>
-          </w14:solidFill>
-        </w14:textFill>
       </w:rPr>
     </w:lvl>
     <w:lvl w:ilvl="3">
@@ -5693,6 +5833,7 @@
         <w:smallCaps w:val="0"/>
         <w:strike w:val="0"/>
         <w:dstrike w:val="0"/>
+        <w:color w:val="000000"/>
         <w:spacing w:val="0"/>
         <w:w w:val="100"/>
         <w:kern w:val="0"/>
@@ -5707,11 +5848,6 @@
           <w14:prstDash w14:val="solid"/>
           <w14:bevel/>
         </w14:textOutline>
-        <w14:textFill>
-          <w14:solidFill>
-            <w14:srgbClr w14:val="000000"/>
-          </w14:solidFill>
-        </w14:textFill>
       </w:rPr>
     </w:lvl>
     <w:lvl w:ilvl="4">
@@ -5728,6 +5864,7 @@
         <w:smallCaps w:val="0"/>
         <w:strike w:val="0"/>
         <w:dstrike w:val="0"/>
+        <w:color w:val="000000"/>
         <w:spacing w:val="0"/>
         <w:w w:val="100"/>
         <w:kern w:val="0"/>
@@ -5742,11 +5879,6 @@
           <w14:prstDash w14:val="solid"/>
           <w14:bevel/>
         </w14:textOutline>
-        <w14:textFill>
-          <w14:solidFill>
-            <w14:srgbClr w14:val="000000"/>
-          </w14:solidFill>
-        </w14:textFill>
       </w:rPr>
     </w:lvl>
     <w:lvl w:ilvl="5">
@@ -5763,6 +5895,7 @@
         <w:smallCaps w:val="0"/>
         <w:strike w:val="0"/>
         <w:dstrike w:val="0"/>
+        <w:color w:val="000000"/>
         <w:spacing w:val="0"/>
         <w:w w:val="100"/>
         <w:kern w:val="0"/>
@@ -5777,11 +5910,6 @@
           <w14:prstDash w14:val="solid"/>
           <w14:bevel/>
         </w14:textOutline>
-        <w14:textFill>
-          <w14:solidFill>
-            <w14:srgbClr w14:val="000000"/>
-          </w14:solidFill>
-        </w14:textFill>
       </w:rPr>
     </w:lvl>
     <w:lvl w:ilvl="6">
@@ -5798,6 +5926,7 @@
         <w:smallCaps w:val="0"/>
         <w:strike w:val="0"/>
         <w:dstrike w:val="0"/>
+        <w:color w:val="000000"/>
         <w:spacing w:val="0"/>
         <w:w w:val="100"/>
         <w:kern w:val="0"/>
@@ -5812,11 +5941,6 @@
           <w14:prstDash w14:val="solid"/>
           <w14:bevel/>
         </w14:textOutline>
-        <w14:textFill>
-          <w14:solidFill>
-            <w14:srgbClr w14:val="000000"/>
-          </w14:solidFill>
-        </w14:textFill>
       </w:rPr>
     </w:lvl>
     <w:lvl w:ilvl="7">
@@ -5833,6 +5957,7 @@
         <w:smallCaps w:val="0"/>
         <w:strike w:val="0"/>
         <w:dstrike w:val="0"/>
+        <w:color w:val="000000"/>
         <w:spacing w:val="0"/>
         <w:w w:val="100"/>
         <w:kern w:val="0"/>
@@ -5847,11 +5972,6 @@
           <w14:prstDash w14:val="solid"/>
           <w14:bevel/>
         </w14:textOutline>
-        <w14:textFill>
-          <w14:solidFill>
-            <w14:srgbClr w14:val="000000"/>
-          </w14:solidFill>
-        </w14:textFill>
       </w:rPr>
     </w:lvl>
     <w:lvl w:ilvl="8">
@@ -5868,6 +5988,7 @@
         <w:smallCaps w:val="0"/>
         <w:strike w:val="0"/>
         <w:dstrike w:val="0"/>
+        <w:color w:val="000000"/>
         <w:spacing w:val="0"/>
         <w:w w:val="100"/>
         <w:kern w:val="0"/>
@@ -5882,11 +6003,6 @@
           <w14:prstDash w14:val="solid"/>
           <w14:bevel/>
         </w14:textOutline>
-        <w14:textFill>
-          <w14:solidFill>
-            <w14:srgbClr w14:val="000000"/>
-          </w14:solidFill>
-        </w14:textFill>
       </w:rPr>
     </w:lvl>
   </w:abstractNum>
@@ -6027,6 +6143,7 @@
         <w:smallCaps w:val="0"/>
         <w:strike w:val="0"/>
         <w:dstrike w:val="0"/>
+        <w:color w:val="000000"/>
         <w:spacing w:val="0"/>
         <w:w w:val="100"/>
         <w:kern w:val="0"/>
@@ -6041,11 +6158,6 @@
           <w14:prstDash w14:val="solid"/>
           <w14:bevel/>
         </w14:textOutline>
-        <w14:textFill>
-          <w14:solidFill>
-            <w14:srgbClr w14:val="000000"/>
-          </w14:solidFill>
-        </w14:textFill>
       </w:rPr>
     </w:lvl>
     <w:lvl w:ilvl="1">
@@ -6069,6 +6181,7 @@
         <w:smallCaps w:val="0"/>
         <w:strike w:val="0"/>
         <w:dstrike w:val="0"/>
+        <w:color w:val="000000"/>
         <w:spacing w:val="0"/>
         <w:w w:val="100"/>
         <w:kern w:val="0"/>
@@ -6083,11 +6196,6 @@
           <w14:prstDash w14:val="solid"/>
           <w14:bevel/>
         </w14:textOutline>
-        <w14:textFill>
-          <w14:solidFill>
-            <w14:srgbClr w14:val="000000"/>
-          </w14:solidFill>
-        </w14:textFill>
       </w:rPr>
     </w:lvl>
     <w:lvl w:ilvl="2">
@@ -6106,6 +6214,7 @@
         <w:smallCaps w:val="0"/>
         <w:strike w:val="0"/>
         <w:dstrike w:val="0"/>
+        <w:color w:val="000000"/>
         <w:spacing w:val="0"/>
         <w:w w:val="100"/>
         <w:kern w:val="0"/>
@@ -6120,11 +6229,6 @@
           <w14:prstDash w14:val="solid"/>
           <w14:bevel/>
         </w14:textOutline>
-        <w14:textFill>
-          <w14:solidFill>
-            <w14:srgbClr w14:val="000000"/>
-          </w14:solidFill>
-        </w14:textFill>
       </w:rPr>
     </w:lvl>
     <w:lvl w:ilvl="3">
@@ -6144,6 +6248,7 @@
         <w:smallCaps w:val="0"/>
         <w:strike w:val="0"/>
         <w:dstrike w:val="0"/>
+        <w:color w:val="000000"/>
         <w:spacing w:val="0"/>
         <w:w w:val="100"/>
         <w:kern w:val="0"/>
@@ -6158,11 +6263,6 @@
           <w14:prstDash w14:val="solid"/>
           <w14:bevel/>
         </w14:textOutline>
-        <w14:textFill>
-          <w14:solidFill>
-            <w14:srgbClr w14:val="000000"/>
-          </w14:solidFill>
-        </w14:textFill>
       </w:rPr>
     </w:lvl>
     <w:lvl w:ilvl="4">
@@ -6182,6 +6282,7 @@
         <w:smallCaps w:val="0"/>
         <w:strike w:val="0"/>
         <w:dstrike w:val="0"/>
+        <w:color w:val="000000"/>
         <w:spacing w:val="0"/>
         <w:w w:val="100"/>
         <w:kern w:val="0"/>
@@ -6196,11 +6297,6 @@
           <w14:prstDash w14:val="solid"/>
           <w14:bevel/>
         </w14:textOutline>
-        <w14:textFill>
-          <w14:solidFill>
-            <w14:srgbClr w14:val="000000"/>
-          </w14:solidFill>
-        </w14:textFill>
       </w:rPr>
     </w:lvl>
     <w:lvl w:ilvl="5">
@@ -6220,6 +6316,7 @@
         <w:smallCaps w:val="0"/>
         <w:strike w:val="0"/>
         <w:dstrike w:val="0"/>
+        <w:color w:val="000000"/>
         <w:spacing w:val="0"/>
         <w:w w:val="100"/>
         <w:kern w:val="0"/>
@@ -6234,11 +6331,6 @@
           <w14:prstDash w14:val="solid"/>
           <w14:bevel/>
         </w14:textOutline>
-        <w14:textFill>
-          <w14:solidFill>
-            <w14:srgbClr w14:val="000000"/>
-          </w14:solidFill>
-        </w14:textFill>
       </w:rPr>
     </w:lvl>
     <w:lvl w:ilvl="6">
@@ -6258,6 +6350,7 @@
         <w:smallCaps w:val="0"/>
         <w:strike w:val="0"/>
         <w:dstrike w:val="0"/>
+        <w:color w:val="000000"/>
         <w:spacing w:val="0"/>
         <w:w w:val="100"/>
         <w:kern w:val="0"/>
@@ -6272,11 +6365,6 @@
           <w14:prstDash w14:val="solid"/>
           <w14:bevel/>
         </w14:textOutline>
-        <w14:textFill>
-          <w14:solidFill>
-            <w14:srgbClr w14:val="000000"/>
-          </w14:solidFill>
-        </w14:textFill>
       </w:rPr>
     </w:lvl>
     <w:lvl w:ilvl="7">
@@ -6296,6 +6384,7 @@
         <w:smallCaps w:val="0"/>
         <w:strike w:val="0"/>
         <w:dstrike w:val="0"/>
+        <w:color w:val="000000"/>
         <w:spacing w:val="0"/>
         <w:w w:val="100"/>
         <w:kern w:val="0"/>
@@ -6310,11 +6399,6 @@
           <w14:prstDash w14:val="solid"/>
           <w14:bevel/>
         </w14:textOutline>
-        <w14:textFill>
-          <w14:solidFill>
-            <w14:srgbClr w14:val="000000"/>
-          </w14:solidFill>
-        </w14:textFill>
       </w:rPr>
     </w:lvl>
     <w:lvl w:ilvl="8">
@@ -6334,6 +6418,7 @@
         <w:smallCaps w:val="0"/>
         <w:strike w:val="0"/>
         <w:dstrike w:val="0"/>
+        <w:color w:val="000000"/>
         <w:spacing w:val="0"/>
         <w:w w:val="100"/>
         <w:kern w:val="0"/>
@@ -6348,11 +6433,6 @@
           <w14:prstDash w14:val="solid"/>
           <w14:bevel/>
         </w14:textOutline>
-        <w14:textFill>
-          <w14:solidFill>
-            <w14:srgbClr w14:val="000000"/>
-          </w14:solidFill>
-        </w14:textFill>
       </w:rPr>
     </w:lvl>
   </w:abstractNum>
@@ -6898,6 +6978,7 @@
         <w:smallCaps w:val="0"/>
         <w:strike w:val="0"/>
         <w:dstrike w:val="0"/>
+        <w:color w:val="000000"/>
         <w:spacing w:val="0"/>
         <w:w w:val="100"/>
         <w:kern w:val="0"/>
@@ -6912,11 +6993,6 @@
           <w14:prstDash w14:val="solid"/>
           <w14:bevel/>
         </w14:textOutline>
-        <w14:textFill>
-          <w14:solidFill>
-            <w14:srgbClr w14:val="000000"/>
-          </w14:solidFill>
-        </w14:textFill>
       </w:rPr>
     </w:lvl>
     <w:lvl w:ilvl="1">
@@ -6940,6 +7016,7 @@
         <w:smallCaps w:val="0"/>
         <w:strike w:val="0"/>
         <w:dstrike w:val="0"/>
+        <w:color w:val="000000"/>
         <w:spacing w:val="0"/>
         <w:w w:val="100"/>
         <w:kern w:val="0"/>
@@ -6954,11 +7031,6 @@
           <w14:prstDash w14:val="solid"/>
           <w14:bevel/>
         </w14:textOutline>
-        <w14:textFill>
-          <w14:solidFill>
-            <w14:srgbClr w14:val="000000"/>
-          </w14:solidFill>
-        </w14:textFill>
       </w:rPr>
     </w:lvl>
     <w:lvl w:ilvl="2">
@@ -6975,6 +7047,7 @@
         <w:smallCaps w:val="0"/>
         <w:strike w:val="0"/>
         <w:dstrike w:val="0"/>
+        <w:color w:val="000000"/>
         <w:spacing w:val="0"/>
         <w:w w:val="100"/>
         <w:kern w:val="0"/>
@@ -6989,11 +7062,6 @@
           <w14:prstDash w14:val="solid"/>
           <w14:bevel/>
         </w14:textOutline>
-        <w14:textFill>
-          <w14:solidFill>
-            <w14:srgbClr w14:val="000000"/>
-          </w14:solidFill>
-        </w14:textFill>
       </w:rPr>
     </w:lvl>
     <w:lvl w:ilvl="3">
@@ -7011,6 +7079,7 @@
         <w:smallCaps w:val="0"/>
         <w:strike w:val="0"/>
         <w:dstrike w:val="0"/>
+        <w:color w:val="000000"/>
         <w:spacing w:val="0"/>
         <w:w w:val="100"/>
         <w:kern w:val="0"/>
@@ -7025,11 +7094,6 @@
           <w14:prstDash w14:val="solid"/>
           <w14:bevel/>
         </w14:textOutline>
-        <w14:textFill>
-          <w14:solidFill>
-            <w14:srgbClr w14:val="000000"/>
-          </w14:solidFill>
-        </w14:textFill>
       </w:rPr>
     </w:lvl>
     <w:lvl w:ilvl="4">
@@ -7047,6 +7111,7 @@
         <w:smallCaps w:val="0"/>
         <w:strike w:val="0"/>
         <w:dstrike w:val="0"/>
+        <w:color w:val="000000"/>
         <w:spacing w:val="0"/>
         <w:w w:val="100"/>
         <w:kern w:val="0"/>
@@ -7061,11 +7126,6 @@
           <w14:prstDash w14:val="solid"/>
           <w14:bevel/>
         </w14:textOutline>
-        <w14:textFill>
-          <w14:solidFill>
-            <w14:srgbClr w14:val="000000"/>
-          </w14:solidFill>
-        </w14:textFill>
       </w:rPr>
     </w:lvl>
     <w:lvl w:ilvl="5">
@@ -7083,6 +7143,7 @@
         <w:smallCaps w:val="0"/>
         <w:strike w:val="0"/>
         <w:dstrike w:val="0"/>
+        <w:color w:val="000000"/>
         <w:spacing w:val="0"/>
         <w:w w:val="100"/>
         <w:kern w:val="0"/>
@@ -7097,11 +7158,6 @@
           <w14:prstDash w14:val="solid"/>
           <w14:bevel/>
         </w14:textOutline>
-        <w14:textFill>
-          <w14:solidFill>
-            <w14:srgbClr w14:val="000000"/>
-          </w14:solidFill>
-        </w14:textFill>
       </w:rPr>
     </w:lvl>
     <w:lvl w:ilvl="6">
@@ -7119,6 +7175,7 @@
         <w:smallCaps w:val="0"/>
         <w:strike w:val="0"/>
         <w:dstrike w:val="0"/>
+        <w:color w:val="000000"/>
         <w:spacing w:val="0"/>
         <w:w w:val="100"/>
         <w:kern w:val="0"/>
@@ -7133,11 +7190,6 @@
           <w14:prstDash w14:val="solid"/>
           <w14:bevel/>
         </w14:textOutline>
-        <w14:textFill>
-          <w14:solidFill>
-            <w14:srgbClr w14:val="000000"/>
-          </w14:solidFill>
-        </w14:textFill>
       </w:rPr>
     </w:lvl>
     <w:lvl w:ilvl="7">
@@ -7155,6 +7207,7 @@
         <w:smallCaps w:val="0"/>
         <w:strike w:val="0"/>
         <w:dstrike w:val="0"/>
+        <w:color w:val="000000"/>
         <w:spacing w:val="0"/>
         <w:w w:val="100"/>
         <w:kern w:val="0"/>
@@ -7169,11 +7222,6 @@
           <w14:prstDash w14:val="solid"/>
           <w14:bevel/>
         </w14:textOutline>
-        <w14:textFill>
-          <w14:solidFill>
-            <w14:srgbClr w14:val="000000"/>
-          </w14:solidFill>
-        </w14:textFill>
       </w:rPr>
     </w:lvl>
     <w:lvl w:ilvl="8">
@@ -7191,6 +7239,7 @@
         <w:smallCaps w:val="0"/>
         <w:strike w:val="0"/>
         <w:dstrike w:val="0"/>
+        <w:color w:val="000000"/>
         <w:spacing w:val="0"/>
         <w:w w:val="100"/>
         <w:kern w:val="0"/>
@@ -7205,11 +7254,6 @@
           <w14:prstDash w14:val="solid"/>
           <w14:bevel/>
         </w14:textOutline>
-        <w14:textFill>
-          <w14:solidFill>
-            <w14:srgbClr w14:val="000000"/>
-          </w14:solidFill>
-        </w14:textFill>
       </w:rPr>
     </w:lvl>
   </w:abstractNum>

</xml_diff>

<commit_message>
Add crypto wallet address placeholder to contract template
- Add 'Адрес криптокошелька: ${crypto_wallet_address}' placeholder to contract.docx
- Remove temporary Word lock file
- Template now includes crypto wallet field in client section
</commit_message>
<xml_diff>
--- a/resources/contracts/contract.docx
+++ b/resources/contracts/contract.docx
@@ -2706,42 +2706,6 @@
                 <w:lang w:val="en-US"/>
               </w:rPr>
               <w:t>bank_bik</w:t>
-            </w:r>
-            <w:proofErr w:type="spellEnd"/>
-            <w:r>
-              <w:rPr>
-                <w:sz w:val="20"/>
-                <w:szCs w:val="20"/>
-                <w:lang w:val="en-US"/>
-              </w:rPr>
-              <w:t>}</w:t>
-            </w:r>
-          </w:p>
-          <w:p>
-            <w:pPr>
-              <w:spacing w:after="0" w:line="240" w:lineRule="auto"/>
-              <w:rPr>
-                <w:sz w:val="20"/>
-                <w:szCs w:val="20"/>
-                <w:lang w:val="en-US"/>
-              </w:rPr>
-            </w:pPr>
-            <w:r>
-              <w:rPr>
-                <w:sz w:val="20"/>
-                <w:szCs w:val="20"/>
-                <w:lang w:val="en-US"/>
-              </w:rPr>
-              <w:t>SWIFT: ${</w:t>
-            </w:r>
-            <w:proofErr w:type="spellStart"/>
-            <w:r>
-              <w:rPr>
-                <w:sz w:val="20"/>
-                <w:szCs w:val="20"/>
-                <w:lang w:val="en-US"/>
-              </w:rPr>
-              <w:t>bank_swift</w:t>
             </w:r>
             <w:proofErr w:type="spellEnd"/>
             <w:r>

</xml_diff>